<commit_message>
Update Discussion forum posts to transfer to the next year.docx
</commit_message>
<xml_diff>
--- a/0_admin/Discussion forum posts to transfer to the next year.docx
+++ b/0_admin/Discussion forum posts to transfer to the next year.docx
@@ -1661,6 +1661,117 @@
       </w:r>
     </w:p>
     <w:p/>
+    <w:p/>
+    <w:p/>
+    <w:p>
+      <w:pPr>
+        <w:pStyle w:val="Heading1"/>
+        <w:rPr>
+          <w:lang w:val="en-US"/>
+        </w:rPr>
+      </w:pPr>
+      <w:r>
+        <w:rPr>
+          <w:lang w:val="en-US"/>
+        </w:rPr>
+        <w:t>What if you can’t run RSt</w:t>
+      </w:r>
+      <w:r>
+        <w:rPr>
+          <w:lang w:val="en-US"/>
+        </w:rPr>
+        <w:t>udio, or install essential packages</w:t>
+      </w:r>
+    </w:p>
+    <w:p>
+      <w:pPr>
+        <w:rPr>
+          <w:lang w:val="en-US"/>
+        </w:rPr>
+      </w:pPr>
+      <w:r>
+        <w:rPr>
+          <w:lang w:val="en-US"/>
+        </w:rPr>
+        <w:t xml:space="preserve">First option: ask a TA for help during one of the </w:t>
+      </w:r>
+      <w:proofErr w:type="spellStart"/>
+      <w:r>
+        <w:rPr>
+          <w:lang w:val="en-US"/>
+        </w:rPr>
+        <w:t>practicals</w:t>
+      </w:r>
+      <w:proofErr w:type="spellEnd"/>
+      <w:r>
+        <w:rPr>
+          <w:lang w:val="en-US"/>
+        </w:rPr>
+        <w:t>. We can fix the vast majority of problems.</w:t>
+      </w:r>
+    </w:p>
+    <w:p>
+      <w:pPr>
+        <w:rPr>
+          <w:lang w:val="en-US"/>
+        </w:rPr>
+      </w:pPr>
+      <w:r>
+        <w:rPr>
+          <w:lang w:val="en-US"/>
+        </w:rPr>
+        <w:t xml:space="preserve">Second option: ask for help on the </w:t>
+      </w:r>
+      <w:proofErr w:type="spellStart"/>
+      <w:r>
+        <w:rPr>
+          <w:lang w:val="en-US"/>
+        </w:rPr>
+        <w:t>openedx</w:t>
+      </w:r>
+      <w:proofErr w:type="spellEnd"/>
+      <w:r>
+        <w:rPr>
+          <w:lang w:val="en-US"/>
+        </w:rPr>
+        <w:t xml:space="preserve"> discussion forum.</w:t>
+      </w:r>
+    </w:p>
+    <w:p>
+      <w:pPr>
+        <w:rPr>
+          <w:lang w:val="en-US"/>
+        </w:rPr>
+      </w:pPr>
+    </w:p>
+    <w:p>
+      <w:pPr>
+        <w:rPr>
+          <w:lang w:val="en-US"/>
+        </w:rPr>
+      </w:pPr>
+      <w:r>
+        <w:rPr>
+          <w:lang w:val="en-US"/>
+        </w:rPr>
+        <w:t>In some very rare cases, we can’t fix the problem. In that case we can give you access to a RStudio via a web browser (on a UZH server, so it will be fast). You can choose to use RStudio Cloud (</w:t>
+      </w:r>
+      <w:hyperlink r:id="rId16" w:history="1">
+        <w:r>
+          <w:rPr>
+            <w:rStyle w:val="Hyperlink"/>
+            <w:lang w:val="en-US"/>
+          </w:rPr>
+          <w:t>https://rstudio.cloud/</w:t>
+        </w:r>
+      </w:hyperlink>
+      <w:r>
+        <w:rPr>
+          <w:lang w:val="en-US"/>
+        </w:rPr>
+        <w:t>) but we do not recommend it due to it being entirely out of our (UZH) control.</w:t>
+      </w:r>
+    </w:p>
     <w:sectPr>
       <w:pgSz w:w="11906" w:h="16838"/>
       <w:pgMar w:top="1440" w:right="1440" w:bottom="1440" w:left="1440" w:header="708" w:footer="708" w:gutter="0"/>
@@ -2983,6 +3094,27 @@
     <w:name w:val="Normal"/>
     <w:qFormat/>
   </w:style>
+  <w:style w:type="paragraph" w:styleId="Heading1">
+    <w:name w:val="heading 1"/>
+    <w:basedOn w:val="Normal"/>
+    <w:next w:val="Normal"/>
+    <w:link w:val="Heading1Char"/>
+    <w:uiPriority w:val="9"/>
+    <w:qFormat/>
+    <w:rsid w:val="00C020CE"/>
+    <w:pPr>
+      <w:keepNext/>
+      <w:keepLines/>
+      <w:spacing w:before="240"/>
+      <w:outlineLvl w:val="0"/>
+    </w:pPr>
+    <w:rPr>
+      <w:rFonts w:asciiTheme="majorHAnsi" w:eastAsiaTheme="majorEastAsia" w:hAnsiTheme="majorHAnsi" w:cstheme="majorBidi"/>
+      <w:color w:val="2F5496" w:themeColor="accent1" w:themeShade="BF"/>
+      <w:sz w:val="32"/>
+      <w:szCs w:val="32"/>
+    </w:rPr>
+  </w:style>
   <w:style w:type="paragraph" w:styleId="Heading2">
     <w:name w:val="heading 2"/>
     <w:basedOn w:val="Normal"/>
@@ -3066,7 +3198,6 @@
     <w:name w:val="Hyperlink"/>
     <w:basedOn w:val="DefaultParagraphFont"/>
     <w:uiPriority w:val="99"/>
-    <w:semiHidden/>
     <w:unhideWhenUsed/>
     <w:rsid w:val="007955D9"/>
     <w:rPr>
@@ -3097,6 +3228,31 @@
     <w:rPr>
       <w:rFonts w:ascii="Times New Roman" w:eastAsia="Times New Roman" w:hAnsi="Times New Roman" w:cs="Times New Roman"/>
       <w:lang w:eastAsia="en-GB"/>
+    </w:rPr>
+  </w:style>
+  <w:style w:type="character" w:customStyle="1" w:styleId="Heading1Char">
+    <w:name w:val="Heading 1 Char"/>
+    <w:basedOn w:val="DefaultParagraphFont"/>
+    <w:link w:val="Heading1"/>
+    <w:uiPriority w:val="9"/>
+    <w:rsid w:val="00C020CE"/>
+    <w:rPr>
+      <w:rFonts w:asciiTheme="majorHAnsi" w:eastAsiaTheme="majorEastAsia" w:hAnsiTheme="majorHAnsi" w:cstheme="majorBidi"/>
+      <w:color w:val="2F5496" w:themeColor="accent1" w:themeShade="BF"/>
+      <w:sz w:val="32"/>
+      <w:szCs w:val="32"/>
+    </w:rPr>
+  </w:style>
+  <w:style w:type="character" w:styleId="UnresolvedMention">
+    <w:name w:val="Unresolved Mention"/>
+    <w:basedOn w:val="DefaultParagraphFont"/>
+    <w:uiPriority w:val="99"/>
+    <w:semiHidden/>
+    <w:unhideWhenUsed/>
+    <w:rsid w:val="00C020CE"/>
+    <w:rPr>
+      <w:color w:val="605E5C"/>
+      <w:shd w:val="clear" w:color="auto" w:fill="E1DFDD"/>
     </w:rPr>
   </w:style>
 </w:styles>

</xml_diff>